<commit_message>
Updated paper with Github links + .gitignore file
</commit_message>
<xml_diff>
--- a/writing/Melville - Jonathan Armoza - Hayford's Duplicates.docx
+++ b/writing/Melville - Jonathan Armoza - Hayford's Duplicates.docx
@@ -499,6 +499,15 @@
         </w:rPr>
         <w:t>’s Moby-Dick</w:t>
       </w:r>
+      <w:r>
+        <w:rPr>
+          <w:rStyle w:val="FootnoteReference"/>
+          <w:rFonts w:ascii="Georgia" w:hAnsi="Georgia"/>
+          <w:i/>
+          <w:iCs/>
+        </w:rPr>
+        <w:footnoteReference w:id="1"/>
+      </w:r>
     </w:p>
     <w:p>
       <w:pPr>
@@ -724,7 +733,7 @@
           <w:rStyle w:val="FootnoteReference"/>
           <w:rFonts w:ascii="Georgia" w:hAnsi="Georgia"/>
         </w:rPr>
-        <w:footnoteReference w:id="1"/>
+        <w:footnoteReference w:id="2"/>
       </w:r>
       <w:r>
         <w:rPr>
@@ -1166,7 +1175,14 @@
         <w:rPr>
           <w:rFonts w:ascii="Georgia" w:hAnsi="Georgia"/>
         </w:rPr>
-        <w:t>computer science’s net</w:t>
+        <w:t xml:space="preserve">computer science’s </w:t>
+      </w:r>
+      <w:r>
+        <w:rPr>
+          <w:rFonts w:ascii="Georgia" w:hAnsi="Georgia"/>
+        </w:rPr>
+        <w:lastRenderedPageBreak/>
+        <w:t>net</w:t>
       </w:r>
       <w:r>
         <w:rPr>
@@ -1240,7 +1256,6 @@
           <w:sz w:val="22"/>
           <w:szCs w:val="22"/>
         </w:rPr>
-        <w:lastRenderedPageBreak/>
         <w:t>“</w:t>
       </w:r>
       <w:r>
@@ -1431,19 +1446,11 @@
         </w:rPr>
         <w:t xml:space="preserve">They can produce unexpected links between disparate and small evidence sets, just as they can observe patterns in amounts of evidence beyond the capacities of our senses and brains. </w:t>
       </w:r>
-      <w:proofErr w:type="gramStart"/>
-      <w:r>
-        <w:rPr>
-          <w:rFonts w:ascii="Georgia" w:hAnsi="Georgia"/>
-        </w:rPr>
-        <w:t>However</w:t>
-      </w:r>
-      <w:proofErr w:type="gramEnd"/>
-      <w:r>
-        <w:rPr>
-          <w:rFonts w:ascii="Georgia" w:hAnsi="Georgia"/>
-        </w:rPr>
-        <w:t>, even in the most unsupervised of machine learning scenarios, they are not autonomous. We set the programs in motion and</w:t>
+      <w:r>
+        <w:rPr>
+          <w:rFonts w:ascii="Georgia" w:hAnsi="Georgia"/>
+        </w:rPr>
+        <w:t>However, even in the most unsupervised of machine learning scenarios, they are not autonomous. We set the programs in motion and</w:t>
       </w:r>
       <w:r>
         <w:rPr>
@@ -1549,7 +1556,14 @@
         <w:rPr>
           <w:rFonts w:ascii="Georgia" w:hAnsi="Georgia"/>
         </w:rPr>
-        <w:t xml:space="preserve"> wherein Bridgman notes that a “concept is synonymous with the corresponding set of operation</w:t>
+        <w:t xml:space="preserve"> wherein Bridgman notes that a “concept is synonymous with </w:t>
+      </w:r>
+      <w:r>
+        <w:rPr>
+          <w:rFonts w:ascii="Georgia" w:hAnsi="Georgia"/>
+        </w:rPr>
+        <w:lastRenderedPageBreak/>
+        <w:t>the corresponding set of operation</w:t>
       </w:r>
       <w:r>
         <w:rPr>
@@ -1567,14 +1581,7 @@
         <w:rPr>
           <w:rFonts w:ascii="Georgia" w:hAnsi="Georgia"/>
         </w:rPr>
-        <w:t xml:space="preserve">the process whereby concepts are transformed into a series of </w:t>
-      </w:r>
-      <w:r>
-        <w:rPr>
-          <w:rFonts w:ascii="Georgia" w:hAnsi="Georgia"/>
-        </w:rPr>
-        <w:lastRenderedPageBreak/>
-        <w:t>operations</w:t>
+        <w:t>the process whereby concepts are transformed into a series of operations</w:t>
       </w:r>
       <w:r>
         <w:rPr>
@@ -1792,7 +1799,7 @@
           <w:rStyle w:val="FootnoteReference"/>
           <w:rFonts w:ascii="Georgia" w:hAnsi="Georgia"/>
         </w:rPr>
-        <w:footnoteReference w:id="2"/>
+        <w:footnoteReference w:id="3"/>
       </w:r>
       <w:r>
         <w:rPr>
@@ -1927,7 +1934,7 @@
           <w:rStyle w:val="FootnoteReference"/>
           <w:rFonts w:ascii="Georgia" w:hAnsi="Georgia"/>
         </w:rPr>
-        <w:footnoteReference w:id="3"/>
+        <w:footnoteReference w:id="4"/>
       </w:r>
     </w:p>
     <w:p>
@@ -2713,7 +2720,7 @@
           <w:rStyle w:val="FootnoteReference"/>
           <w:rFonts w:ascii="Georgia" w:hAnsi="Georgia"/>
         </w:rPr>
-        <w:footnoteReference w:id="4"/>
+        <w:footnoteReference w:id="5"/>
       </w:r>
       <w:r>
         <w:rPr>
@@ -3963,7 +3970,7 @@
           <w:rStyle w:val="FootnoteReference"/>
           <w:rFonts w:ascii="Georgia" w:hAnsi="Georgia"/>
         </w:rPr>
-        <w:footnoteReference w:id="5"/>
+        <w:footnoteReference w:id="6"/>
       </w:r>
       <w:r>
         <w:rPr>
@@ -4706,7 +4713,7 @@
           <w:rStyle w:val="FootnoteReference"/>
           <w:rFonts w:ascii="Georgia" w:hAnsi="Georgia"/>
         </w:rPr>
-        <w:footnoteReference w:id="6"/>
+        <w:footnoteReference w:id="7"/>
       </w:r>
       <w:r>
         <w:rPr>
@@ -5432,7 +5439,7 @@
           <w:rStyle w:val="FootnoteReference"/>
           <w:rFonts w:ascii="Georgia" w:hAnsi="Georgia"/>
         </w:rPr>
-        <w:footnoteReference w:id="7"/>
+        <w:footnoteReference w:id="8"/>
       </w:r>
       <w:r>
         <w:rPr>
@@ -6114,7 +6121,7 @@
           <w:rStyle w:val="FootnoteReference"/>
           <w:rFonts w:ascii="Georgia" w:hAnsi="Georgia"/>
         </w:rPr>
-        <w:footnoteReference w:id="8"/>
+        <w:footnoteReference w:id="9"/>
       </w:r>
       <w:r>
         <w:rPr>
@@ -6612,21 +6619,7 @@
         <w:rPr>
           <w:rFonts w:ascii="Georgia" w:hAnsi="Georgia"/>
         </w:rPr>
-        <w:t xml:space="preserve"> “Chapter 110</w:t>
-      </w:r>
-      <w:proofErr w:type="gramStart"/>
-      <w:r>
-        <w:rPr>
-          <w:rFonts w:ascii="Georgia" w:hAnsi="Georgia"/>
-        </w:rPr>
-        <w:t xml:space="preserve">. </w:t>
-      </w:r>
-      <w:proofErr w:type="gramEnd"/>
-      <w:r>
-        <w:rPr>
-          <w:rFonts w:ascii="Georgia" w:hAnsi="Georgia"/>
-        </w:rPr>
-        <w:t>Queequeg in His Coffin.”</w:t>
+        <w:t xml:space="preserve"> “Chapter 110. Queequeg in His Coffin.”</w:t>
       </w:r>
       <w:r>
         <w:rPr>
@@ -7802,7 +7795,7 @@
           <w:rStyle w:val="FootnoteReference"/>
           <w:rFonts w:ascii="Georgia" w:hAnsi="Georgia"/>
         </w:rPr>
-        <w:footnoteReference w:id="9"/>
+        <w:footnoteReference w:id="10"/>
       </w:r>
       <w:r>
         <w:rPr>
@@ -8737,7 +8730,7 @@
           <w:rStyle w:val="FootnoteReference"/>
           <w:rFonts w:ascii="Georgia" w:hAnsi="Georgia"/>
         </w:rPr>
-        <w:footnoteReference w:id="10"/>
+        <w:footnoteReference w:id="11"/>
       </w:r>
       <w:r>
         <w:rPr>
@@ -8992,7 +8985,7 @@
           <w:rStyle w:val="FootnoteReference"/>
           <w:rFonts w:ascii="Georgia" w:hAnsi="Georgia"/>
         </w:rPr>
-        <w:footnoteReference w:id="11"/>
+        <w:footnoteReference w:id="12"/>
       </w:r>
       <w:r>
         <w:rPr>
@@ -9128,7 +9121,7 @@
           <w:rStyle w:val="FootnoteReference"/>
           <w:rFonts w:ascii="Georgia" w:hAnsi="Georgia"/>
         </w:rPr>
-        <w:footnoteReference w:id="12"/>
+        <w:footnoteReference w:id="13"/>
       </w:r>
       <w:r>
         <w:rPr>
@@ -9141,7 +9134,7 @@
           <w:rStyle w:val="FootnoteReference"/>
           <w:rFonts w:ascii="Georgia" w:hAnsi="Georgia"/>
         </w:rPr>
-        <w:footnoteReference w:id="13"/>
+        <w:footnoteReference w:id="14"/>
       </w:r>
       <w:r>
         <w:rPr>
@@ -9346,7 +9339,7 @@
           <w:rStyle w:val="FootnoteReference"/>
           <w:rFonts w:ascii="Georgia" w:hAnsi="Georgia"/>
         </w:rPr>
-        <w:footnoteReference w:id="14"/>
+        <w:footnoteReference w:id="15"/>
       </w:r>
       <w:r>
         <w:rPr>
@@ -9449,7 +9442,7 @@
           <w:rStyle w:val="FootnoteReference"/>
           <w:rFonts w:ascii="Georgia" w:hAnsi="Georgia"/>
         </w:rPr>
-        <w:footnoteReference w:id="15"/>
+        <w:footnoteReference w:id="16"/>
       </w:r>
       <w:r>
         <w:rPr>
@@ -9985,7 +9978,7 @@
           <w:rStyle w:val="FootnoteReference"/>
           <w:rFonts w:ascii="Georgia" w:hAnsi="Georgia"/>
         </w:rPr>
-        <w:footnoteReference w:id="16"/>
+        <w:footnoteReference w:id="17"/>
       </w:r>
       <w:r>
         <w:rPr>
@@ -11403,18 +11396,11 @@
           <w:rFonts w:ascii="Georgia" w:hAnsi="Georgia"/>
         </w:rPr>
       </w:pPr>
-    </w:p>
-    <w:p>
-      <w:pPr>
-        <w:spacing w:line="480" w:lineRule="auto"/>
-        <w:rPr>
-          <w:rFonts w:ascii="Georgia" w:hAnsi="Georgia"/>
-        </w:rPr>
-      </w:pPr>
-      <w:r>
-        <w:rPr>
-          <w:rFonts w:ascii="Georgia" w:hAnsi="Georgia"/>
-        </w:rPr>
+      <w:r>
+        <w:rPr>
+          <w:rFonts w:ascii="Georgia" w:hAnsi="Georgia"/>
+        </w:rPr>
+        <w:lastRenderedPageBreak/>
         <w:tab/>
       </w:r>
       <w:r>
@@ -11788,14 +11774,14 @@
         <w:rPr>
           <w:rFonts w:ascii="Georgia" w:hAnsi="Georgia"/>
         </w:rPr>
-        <w:t xml:space="preserve">.” Similarly, when </w:t>
+        <w:t xml:space="preserve">.” Similarly, when looking to what sentence in the sea narrative closely fits the difference in POS </w:t>
       </w:r>
       <w:r>
         <w:rPr>
           <w:rFonts w:ascii="Georgia" w:hAnsi="Georgia"/>
         </w:rPr>
         <w:lastRenderedPageBreak/>
-        <w:t>looking to what sentence in the sea narrative closely fits the difference in POS proportion, it corroborates Hayford’s premise of Queequeg as second</w:t>
+        <w:t>proportion, it corroborates Hayford’s premise of Queequeg as second</w:t>
       </w:r>
       <w:r>
         <w:rPr>
@@ -12514,32 +12500,32 @@
         <w:rPr>
           <w:rFonts w:ascii="Georgia" w:hAnsi="Georgia"/>
         </w:rPr>
-        <w:t xml:space="preserve"> properly test Hayford’s </w:t>
+        <w:t xml:space="preserve"> properly test Hayford’s premise</w:t>
+      </w:r>
+      <w:r>
+        <w:rPr>
+          <w:rFonts w:ascii="Georgia" w:hAnsi="Georgia"/>
+        </w:rPr>
+        <w:t>s</w:t>
+      </w:r>
+      <w:r>
+        <w:rPr>
+          <w:rFonts w:ascii="Georgia" w:hAnsi="Georgia"/>
+        </w:rPr>
+        <w:t>, a number of suggestions counter to those division</w:t>
+      </w:r>
+      <w:r>
+        <w:rPr>
+          <w:rFonts w:ascii="Georgia" w:hAnsi="Georgia"/>
+        </w:rPr>
+        <w:t xml:space="preserve">s would be made and then </w:t>
       </w:r>
       <w:r>
         <w:rPr>
           <w:rFonts w:ascii="Georgia" w:hAnsi="Georgia"/>
         </w:rPr>
         <w:lastRenderedPageBreak/>
-        <w:t>premise</w:t>
-      </w:r>
-      <w:r>
-        <w:rPr>
-          <w:rFonts w:ascii="Georgia" w:hAnsi="Georgia"/>
-        </w:rPr>
-        <w:t>s</w:t>
-      </w:r>
-      <w:r>
-        <w:rPr>
-          <w:rFonts w:ascii="Georgia" w:hAnsi="Georgia"/>
-        </w:rPr>
-        <w:t>, a number of suggestions counter to those division</w:t>
-      </w:r>
-      <w:r>
-        <w:rPr>
-          <w:rFonts w:ascii="Georgia" w:hAnsi="Georgia"/>
-        </w:rPr>
-        <w:t>s would be made and then tested as to their comparative likelihood.</w:t>
+        <w:t>tested as to their comparative likelihood.</w:t>
       </w:r>
       <w:r>
         <w:rPr>
@@ -12664,7 +12650,10 @@
           <w:szCs w:val="26"/>
         </w:rPr>
       </w:pPr>
-      <w:r>
+    </w:p>
+    <w:p>
+      <w:pPr>
+        <w:outlineLvl w:val="0"/>
         <w:rPr>
           <w:rFonts w:ascii="Georgia" w:hAnsi="Georgia"/>
           <w:b/>
@@ -12672,6 +12661,400 @@
           <w:sz w:val="26"/>
           <w:szCs w:val="26"/>
         </w:rPr>
+      </w:pPr>
+    </w:p>
+    <w:p>
+      <w:pPr>
+        <w:outlineLvl w:val="0"/>
+        <w:rPr>
+          <w:rFonts w:ascii="Georgia" w:hAnsi="Georgia"/>
+          <w:b/>
+          <w:bCs/>
+          <w:sz w:val="26"/>
+          <w:szCs w:val="26"/>
+        </w:rPr>
+      </w:pPr>
+    </w:p>
+    <w:p>
+      <w:pPr>
+        <w:outlineLvl w:val="0"/>
+        <w:rPr>
+          <w:rFonts w:ascii="Georgia" w:hAnsi="Georgia"/>
+          <w:b/>
+          <w:bCs/>
+          <w:sz w:val="26"/>
+          <w:szCs w:val="26"/>
+        </w:rPr>
+      </w:pPr>
+    </w:p>
+    <w:p>
+      <w:pPr>
+        <w:outlineLvl w:val="0"/>
+        <w:rPr>
+          <w:rFonts w:ascii="Georgia" w:hAnsi="Georgia"/>
+          <w:b/>
+          <w:bCs/>
+          <w:sz w:val="26"/>
+          <w:szCs w:val="26"/>
+        </w:rPr>
+      </w:pPr>
+    </w:p>
+    <w:p>
+      <w:pPr>
+        <w:outlineLvl w:val="0"/>
+        <w:rPr>
+          <w:rFonts w:ascii="Georgia" w:hAnsi="Georgia"/>
+          <w:b/>
+          <w:bCs/>
+          <w:sz w:val="26"/>
+          <w:szCs w:val="26"/>
+        </w:rPr>
+      </w:pPr>
+    </w:p>
+    <w:p>
+      <w:pPr>
+        <w:outlineLvl w:val="0"/>
+        <w:rPr>
+          <w:rFonts w:ascii="Georgia" w:hAnsi="Georgia"/>
+          <w:b/>
+          <w:bCs/>
+          <w:sz w:val="26"/>
+          <w:szCs w:val="26"/>
+        </w:rPr>
+      </w:pPr>
+    </w:p>
+    <w:p>
+      <w:pPr>
+        <w:outlineLvl w:val="0"/>
+        <w:rPr>
+          <w:rFonts w:ascii="Georgia" w:hAnsi="Georgia"/>
+          <w:b/>
+          <w:bCs/>
+          <w:sz w:val="26"/>
+          <w:szCs w:val="26"/>
+        </w:rPr>
+      </w:pPr>
+    </w:p>
+    <w:p>
+      <w:pPr>
+        <w:outlineLvl w:val="0"/>
+        <w:rPr>
+          <w:rFonts w:ascii="Georgia" w:hAnsi="Georgia"/>
+          <w:b/>
+          <w:bCs/>
+          <w:sz w:val="26"/>
+          <w:szCs w:val="26"/>
+        </w:rPr>
+      </w:pPr>
+    </w:p>
+    <w:p>
+      <w:pPr>
+        <w:outlineLvl w:val="0"/>
+        <w:rPr>
+          <w:rFonts w:ascii="Georgia" w:hAnsi="Georgia"/>
+          <w:b/>
+          <w:bCs/>
+          <w:sz w:val="26"/>
+          <w:szCs w:val="26"/>
+        </w:rPr>
+      </w:pPr>
+    </w:p>
+    <w:p>
+      <w:pPr>
+        <w:outlineLvl w:val="0"/>
+        <w:rPr>
+          <w:rFonts w:ascii="Georgia" w:hAnsi="Georgia"/>
+          <w:b/>
+          <w:bCs/>
+          <w:sz w:val="26"/>
+          <w:szCs w:val="26"/>
+        </w:rPr>
+      </w:pPr>
+    </w:p>
+    <w:p>
+      <w:pPr>
+        <w:outlineLvl w:val="0"/>
+        <w:rPr>
+          <w:rFonts w:ascii="Georgia" w:hAnsi="Georgia"/>
+          <w:b/>
+          <w:bCs/>
+          <w:sz w:val="26"/>
+          <w:szCs w:val="26"/>
+        </w:rPr>
+      </w:pPr>
+    </w:p>
+    <w:p>
+      <w:pPr>
+        <w:outlineLvl w:val="0"/>
+        <w:rPr>
+          <w:rFonts w:ascii="Georgia" w:hAnsi="Georgia"/>
+          <w:b/>
+          <w:bCs/>
+          <w:sz w:val="26"/>
+          <w:szCs w:val="26"/>
+        </w:rPr>
+      </w:pPr>
+    </w:p>
+    <w:p>
+      <w:pPr>
+        <w:outlineLvl w:val="0"/>
+        <w:rPr>
+          <w:rFonts w:ascii="Georgia" w:hAnsi="Georgia"/>
+          <w:b/>
+          <w:bCs/>
+          <w:sz w:val="26"/>
+          <w:szCs w:val="26"/>
+        </w:rPr>
+      </w:pPr>
+    </w:p>
+    <w:p>
+      <w:pPr>
+        <w:outlineLvl w:val="0"/>
+        <w:rPr>
+          <w:rFonts w:ascii="Georgia" w:hAnsi="Georgia"/>
+          <w:b/>
+          <w:bCs/>
+          <w:sz w:val="26"/>
+          <w:szCs w:val="26"/>
+        </w:rPr>
+      </w:pPr>
+    </w:p>
+    <w:p>
+      <w:pPr>
+        <w:outlineLvl w:val="0"/>
+        <w:rPr>
+          <w:rFonts w:ascii="Georgia" w:hAnsi="Georgia"/>
+          <w:b/>
+          <w:bCs/>
+          <w:sz w:val="26"/>
+          <w:szCs w:val="26"/>
+        </w:rPr>
+      </w:pPr>
+    </w:p>
+    <w:p>
+      <w:pPr>
+        <w:outlineLvl w:val="0"/>
+        <w:rPr>
+          <w:rFonts w:ascii="Georgia" w:hAnsi="Georgia"/>
+          <w:b/>
+          <w:bCs/>
+          <w:sz w:val="26"/>
+          <w:szCs w:val="26"/>
+        </w:rPr>
+      </w:pPr>
+    </w:p>
+    <w:p>
+      <w:pPr>
+        <w:outlineLvl w:val="0"/>
+        <w:rPr>
+          <w:rFonts w:ascii="Georgia" w:hAnsi="Georgia"/>
+          <w:b/>
+          <w:bCs/>
+          <w:sz w:val="26"/>
+          <w:szCs w:val="26"/>
+        </w:rPr>
+      </w:pPr>
+    </w:p>
+    <w:p>
+      <w:pPr>
+        <w:outlineLvl w:val="0"/>
+        <w:rPr>
+          <w:rFonts w:ascii="Georgia" w:hAnsi="Georgia"/>
+          <w:b/>
+          <w:bCs/>
+          <w:sz w:val="26"/>
+          <w:szCs w:val="26"/>
+        </w:rPr>
+      </w:pPr>
+    </w:p>
+    <w:p>
+      <w:pPr>
+        <w:outlineLvl w:val="0"/>
+        <w:rPr>
+          <w:rFonts w:ascii="Georgia" w:hAnsi="Georgia"/>
+          <w:b/>
+          <w:bCs/>
+          <w:sz w:val="26"/>
+          <w:szCs w:val="26"/>
+        </w:rPr>
+      </w:pPr>
+    </w:p>
+    <w:p>
+      <w:pPr>
+        <w:outlineLvl w:val="0"/>
+        <w:rPr>
+          <w:rFonts w:ascii="Georgia" w:hAnsi="Georgia"/>
+          <w:b/>
+          <w:bCs/>
+          <w:sz w:val="26"/>
+          <w:szCs w:val="26"/>
+        </w:rPr>
+      </w:pPr>
+    </w:p>
+    <w:p>
+      <w:pPr>
+        <w:outlineLvl w:val="0"/>
+        <w:rPr>
+          <w:rFonts w:ascii="Georgia" w:hAnsi="Georgia"/>
+          <w:b/>
+          <w:bCs/>
+          <w:sz w:val="26"/>
+          <w:szCs w:val="26"/>
+        </w:rPr>
+      </w:pPr>
+    </w:p>
+    <w:p>
+      <w:pPr>
+        <w:outlineLvl w:val="0"/>
+        <w:rPr>
+          <w:rFonts w:ascii="Georgia" w:hAnsi="Georgia"/>
+          <w:b/>
+          <w:bCs/>
+          <w:sz w:val="26"/>
+          <w:szCs w:val="26"/>
+        </w:rPr>
+      </w:pPr>
+    </w:p>
+    <w:p>
+      <w:pPr>
+        <w:outlineLvl w:val="0"/>
+        <w:rPr>
+          <w:rFonts w:ascii="Georgia" w:hAnsi="Georgia"/>
+          <w:b/>
+          <w:bCs/>
+          <w:sz w:val="26"/>
+          <w:szCs w:val="26"/>
+        </w:rPr>
+      </w:pPr>
+    </w:p>
+    <w:p>
+      <w:pPr>
+        <w:outlineLvl w:val="0"/>
+        <w:rPr>
+          <w:rFonts w:ascii="Georgia" w:hAnsi="Georgia"/>
+          <w:b/>
+          <w:bCs/>
+          <w:sz w:val="26"/>
+          <w:szCs w:val="26"/>
+        </w:rPr>
+      </w:pPr>
+    </w:p>
+    <w:p>
+      <w:pPr>
+        <w:outlineLvl w:val="0"/>
+        <w:rPr>
+          <w:rFonts w:ascii="Georgia" w:hAnsi="Georgia"/>
+          <w:b/>
+          <w:bCs/>
+          <w:sz w:val="26"/>
+          <w:szCs w:val="26"/>
+        </w:rPr>
+      </w:pPr>
+    </w:p>
+    <w:p>
+      <w:pPr>
+        <w:outlineLvl w:val="0"/>
+        <w:rPr>
+          <w:rFonts w:ascii="Georgia" w:hAnsi="Georgia"/>
+          <w:b/>
+          <w:bCs/>
+          <w:sz w:val="26"/>
+          <w:szCs w:val="26"/>
+        </w:rPr>
+      </w:pPr>
+    </w:p>
+    <w:p>
+      <w:pPr>
+        <w:outlineLvl w:val="0"/>
+        <w:rPr>
+          <w:rFonts w:ascii="Georgia" w:hAnsi="Georgia"/>
+          <w:b/>
+          <w:bCs/>
+          <w:sz w:val="26"/>
+          <w:szCs w:val="26"/>
+        </w:rPr>
+      </w:pPr>
+    </w:p>
+    <w:p>
+      <w:pPr>
+        <w:outlineLvl w:val="0"/>
+        <w:rPr>
+          <w:rFonts w:ascii="Georgia" w:hAnsi="Georgia"/>
+          <w:b/>
+          <w:bCs/>
+          <w:sz w:val="26"/>
+          <w:szCs w:val="26"/>
+        </w:rPr>
+      </w:pPr>
+    </w:p>
+    <w:p>
+      <w:pPr>
+        <w:outlineLvl w:val="0"/>
+        <w:rPr>
+          <w:rFonts w:ascii="Georgia" w:hAnsi="Georgia"/>
+          <w:b/>
+          <w:bCs/>
+          <w:sz w:val="26"/>
+          <w:szCs w:val="26"/>
+        </w:rPr>
+      </w:pPr>
+    </w:p>
+    <w:p>
+      <w:pPr>
+        <w:outlineLvl w:val="0"/>
+        <w:rPr>
+          <w:rFonts w:ascii="Georgia" w:hAnsi="Georgia"/>
+          <w:b/>
+          <w:bCs/>
+          <w:sz w:val="26"/>
+          <w:szCs w:val="26"/>
+        </w:rPr>
+      </w:pPr>
+    </w:p>
+    <w:p>
+      <w:pPr>
+        <w:outlineLvl w:val="0"/>
+        <w:rPr>
+          <w:rFonts w:ascii="Georgia" w:hAnsi="Georgia"/>
+          <w:b/>
+          <w:bCs/>
+          <w:sz w:val="26"/>
+          <w:szCs w:val="26"/>
+        </w:rPr>
+      </w:pPr>
+    </w:p>
+    <w:p>
+      <w:pPr>
+        <w:outlineLvl w:val="0"/>
+        <w:rPr>
+          <w:rFonts w:ascii="Georgia" w:hAnsi="Georgia"/>
+          <w:b/>
+          <w:bCs/>
+          <w:sz w:val="26"/>
+          <w:szCs w:val="26"/>
+        </w:rPr>
+      </w:pPr>
+    </w:p>
+    <w:p>
+      <w:pPr>
+        <w:outlineLvl w:val="0"/>
+        <w:rPr>
+          <w:rFonts w:ascii="Georgia" w:hAnsi="Georgia"/>
+          <w:b/>
+          <w:bCs/>
+          <w:sz w:val="26"/>
+          <w:szCs w:val="26"/>
+        </w:rPr>
+      </w:pPr>
+      <w:r>
+        <w:rPr>
+          <w:rFonts w:ascii="Georgia" w:hAnsi="Georgia"/>
+          <w:b/>
+          <w:bCs/>
+          <w:sz w:val="26"/>
+          <w:szCs w:val="26"/>
+        </w:rPr>
+        <w:lastRenderedPageBreak/>
         <w:t>Appendix</w:t>
       </w:r>
     </w:p>
@@ -13114,8 +13497,6 @@
         </w:rPr>
         <w:t>CHAPTER 118. The Quadrant</w:t>
       </w:r>
-      <w:bookmarkStart w:id="0" w:name="_GoBack"/>
-      <w:bookmarkEnd w:id="0"/>
     </w:p>
     <w:p>
       <w:pPr>
@@ -13151,10 +13532,7 @@
           <w:szCs w:val="26"/>
         </w:rPr>
       </w:pPr>
-    </w:p>
-    <w:p>
-      <w:pPr>
-        <w:spacing w:line="360" w:lineRule="auto"/>
+      <w:r>
         <w:rPr>
           <w:rFonts w:ascii="Georgia" w:eastAsia="Times New Roman" w:hAnsi="Georgia"/>
           <w:b/>
@@ -13162,88 +13540,6 @@
           <w:sz w:val="26"/>
           <w:szCs w:val="26"/>
         </w:rPr>
-      </w:pPr>
-    </w:p>
-    <w:p>
-      <w:pPr>
-        <w:spacing w:line="360" w:lineRule="auto"/>
-        <w:rPr>
-          <w:rFonts w:ascii="Georgia" w:eastAsia="Times New Roman" w:hAnsi="Georgia"/>
-          <w:b/>
-          <w:bCs/>
-          <w:sz w:val="26"/>
-          <w:szCs w:val="26"/>
-        </w:rPr>
-      </w:pPr>
-    </w:p>
-    <w:p>
-      <w:pPr>
-        <w:spacing w:line="360" w:lineRule="auto"/>
-        <w:rPr>
-          <w:rFonts w:ascii="Georgia" w:eastAsia="Times New Roman" w:hAnsi="Georgia"/>
-          <w:b/>
-          <w:bCs/>
-          <w:sz w:val="26"/>
-          <w:szCs w:val="26"/>
-        </w:rPr>
-      </w:pPr>
-    </w:p>
-    <w:p>
-      <w:pPr>
-        <w:spacing w:line="360" w:lineRule="auto"/>
-        <w:rPr>
-          <w:rFonts w:ascii="Georgia" w:eastAsia="Times New Roman" w:hAnsi="Georgia"/>
-          <w:b/>
-          <w:bCs/>
-          <w:sz w:val="26"/>
-          <w:szCs w:val="26"/>
-        </w:rPr>
-      </w:pPr>
-    </w:p>
-    <w:p>
-      <w:pPr>
-        <w:spacing w:line="360" w:lineRule="auto"/>
-        <w:rPr>
-          <w:rFonts w:ascii="Georgia" w:eastAsia="Times New Roman" w:hAnsi="Georgia"/>
-          <w:b/>
-          <w:bCs/>
-          <w:sz w:val="26"/>
-          <w:szCs w:val="26"/>
-        </w:rPr>
-      </w:pPr>
-    </w:p>
-    <w:p>
-      <w:pPr>
-        <w:spacing w:line="360" w:lineRule="auto"/>
-        <w:rPr>
-          <w:rFonts w:ascii="Georgia" w:eastAsia="Times New Roman" w:hAnsi="Georgia"/>
-          <w:b/>
-          <w:bCs/>
-          <w:sz w:val="26"/>
-          <w:szCs w:val="26"/>
-        </w:rPr>
-      </w:pPr>
-    </w:p>
-    <w:p>
-      <w:pPr>
-        <w:spacing w:line="360" w:lineRule="auto"/>
-        <w:rPr>
-          <w:rFonts w:ascii="Georgia" w:eastAsia="Times New Roman" w:hAnsi="Georgia"/>
-          <w:b/>
-          <w:bCs/>
-          <w:sz w:val="26"/>
-          <w:szCs w:val="26"/>
-        </w:rPr>
-      </w:pPr>
-      <w:r>
-        <w:rPr>
-          <w:rFonts w:ascii="Georgia" w:eastAsia="Times New Roman" w:hAnsi="Georgia"/>
-          <w:b/>
-          <w:bCs/>
-          <w:sz w:val="26"/>
-          <w:szCs w:val="26"/>
-        </w:rPr>
-        <w:lastRenderedPageBreak/>
         <w:t>Bibliography</w:t>
       </w:r>
     </w:p>
@@ -13589,6 +13885,7 @@
         <w:rPr>
           <w:rFonts w:ascii="Georgia" w:eastAsia="Times New Roman" w:hAnsi="Georgia"/>
         </w:rPr>
+        <w:lastRenderedPageBreak/>
         <w:t xml:space="preserve">———. </w:t>
       </w:r>
       <w:r>
@@ -14018,7 +14315,6 @@
         <w:rPr>
           <w:rFonts w:ascii="Georgia" w:eastAsia="Times New Roman" w:hAnsi="Georgia"/>
         </w:rPr>
-        <w:lastRenderedPageBreak/>
         <w:t>Vala</w:t>
       </w:r>
       <w:proofErr w:type="spellEnd"/>
@@ -14239,14 +14535,7 @@
           <w:rFonts w:ascii="Georgia" w:eastAsia="Times New Roman" w:hAnsi="Georgia"/>
           <w:lang w:val="pl-PL"/>
         </w:rPr>
-        <w:t>———.</w:t>
-      </w:r>
-      <w:r>
-        <w:rPr>
-          <w:rFonts w:ascii="Georgia" w:eastAsia="Times New Roman" w:hAnsi="Georgia"/>
-          <w:lang w:val="pl-PL"/>
-        </w:rPr>
-        <w:t xml:space="preserve"> </w:t>
+        <w:t xml:space="preserve">———. </w:t>
       </w:r>
       <w:r>
         <w:rPr>
@@ -14288,18 +14577,8 @@
         </w:rPr>
         <w:t>.</w:t>
       </w:r>
-    </w:p>
-    <w:p>
-      <w:pPr>
-        <w:rPr>
-          <w:rFonts w:ascii="Georgia" w:hAnsi="Georgia"/>
-          <w:b/>
-          <w:bCs/>
-          <w:sz w:val="26"/>
-          <w:szCs w:val="26"/>
-          <w:lang w:val="pl-PL"/>
-        </w:rPr>
-      </w:pPr>
+      <w:bookmarkStart w:id="0" w:name="_GoBack"/>
+      <w:bookmarkEnd w:id="0"/>
     </w:p>
     <w:sectPr>
       <w:headerReference w:type="even" r:id="rId23"/>
@@ -14353,11 +14632,6 @@
     <w:p>
       <w:pPr>
         <w:pStyle w:val="FootnoteText"/>
-        <w:rPr>
-          <w:rFonts w:ascii="Calibri" w:hAnsi="Calibri"/>
-          <w:sz w:val="20"/>
-          <w:szCs w:val="20"/>
-        </w:rPr>
       </w:pPr>
       <w:r>
         <w:rPr>
@@ -14374,39 +14648,44 @@
           <w:sz w:val="20"/>
           <w:szCs w:val="20"/>
         </w:rPr>
-        <w:t xml:space="preserve">The title format will be familiar to </w:t>
-      </w:r>
-      <w:r>
-        <w:rPr>
-          <w:rFonts w:ascii="Georgia" w:hAnsi="Georgia"/>
-          <w:sz w:val="20"/>
-          <w:szCs w:val="20"/>
-        </w:rPr>
-        <w:t xml:space="preserve">readers of </w:t>
-      </w:r>
-      <w:r>
-        <w:rPr>
-          <w:rFonts w:ascii="Georgia" w:hAnsi="Georgia"/>
-          <w:sz w:val="20"/>
-          <w:szCs w:val="20"/>
-        </w:rPr>
-        <w:t>M</w:t>
-      </w:r>
-      <w:r>
-        <w:rPr>
-          <w:rFonts w:ascii="Georgia" w:hAnsi="Georgia"/>
-          <w:sz w:val="20"/>
-          <w:szCs w:val="20"/>
-        </w:rPr>
-        <w:t>elville</w:t>
-      </w:r>
-      <w:r>
-        <w:rPr>
-          <w:rFonts w:ascii="Georgia" w:hAnsi="Georgia"/>
-          <w:sz w:val="20"/>
-          <w:szCs w:val="20"/>
-        </w:rPr>
-        <w:t>, albeit with the substitution of a colon in place of the semicolon.</w:t>
+        <w:t xml:space="preserve">This writing and </w:t>
+      </w:r>
+      <w:proofErr w:type="gramStart"/>
+      <w:r>
+        <w:rPr>
+          <w:rFonts w:ascii="Georgia" w:hAnsi="Georgia"/>
+          <w:sz w:val="20"/>
+          <w:szCs w:val="20"/>
+        </w:rPr>
+        <w:t>all of</w:t>
+      </w:r>
+      <w:proofErr w:type="gramEnd"/>
+      <w:r>
+        <w:rPr>
+          <w:rFonts w:ascii="Georgia" w:hAnsi="Georgia"/>
+          <w:sz w:val="20"/>
+          <w:szCs w:val="20"/>
+        </w:rPr>
+        <w:t xml:space="preserve"> its images, html graphs, data, and code are available for viewing and download in the “Hayford’s Duplicates” GitHub project at: </w:t>
+      </w:r>
+      <w:hyperlink r:id="rId1" w:history="1">
+        <w:r>
+          <w:rPr>
+            <w:rStyle w:val="Hyperlink"/>
+            <w:rFonts w:ascii="Georgia" w:hAnsi="Georgia"/>
+            <w:sz w:val="20"/>
+            <w:szCs w:val="20"/>
+          </w:rPr>
+          <w:t>https://github.com/jarmoza/hayfords_duplicates</w:t>
+        </w:r>
+      </w:hyperlink>
+      <w:r>
+        <w:rPr>
+          <w:rFonts w:ascii="Georgia" w:hAnsi="Georgia"/>
+          <w:sz w:val="20"/>
+          <w:szCs w:val="20"/>
+        </w:rPr>
+        <w:t>.</w:t>
       </w:r>
     </w:p>
   </w:footnote>
@@ -14415,7 +14694,7 @@
       <w:pPr>
         <w:pStyle w:val="FootnoteText"/>
         <w:rPr>
-          <w:rFonts w:ascii="Georgia" w:hAnsi="Georgia"/>
+          <w:rFonts w:ascii="Calibri" w:hAnsi="Calibri"/>
           <w:sz w:val="20"/>
           <w:szCs w:val="20"/>
         </w:rPr>
@@ -14435,25 +14714,39 @@
           <w:sz w:val="20"/>
           <w:szCs w:val="20"/>
         </w:rPr>
-        <w:t xml:space="preserve">“Extracts” is left out of </w:t>
-      </w:r>
-      <w:proofErr w:type="gramStart"/>
-      <w:r>
-        <w:rPr>
-          <w:rFonts w:ascii="Georgia" w:hAnsi="Georgia"/>
-          <w:sz w:val="20"/>
-          <w:szCs w:val="20"/>
-        </w:rPr>
-        <w:t>all of</w:t>
-      </w:r>
-      <w:proofErr w:type="gramEnd"/>
-      <w:r>
-        <w:rPr>
-          <w:rFonts w:ascii="Georgia" w:hAnsi="Georgia"/>
-          <w:sz w:val="20"/>
-          <w:szCs w:val="20"/>
-        </w:rPr>
-        <w:t xml:space="preserve"> the following analysis, as it is explicitly quotation from external sources and not Melville’s styled prose.</w:t>
+        <w:t xml:space="preserve">The title format will be familiar to </w:t>
+      </w:r>
+      <w:r>
+        <w:rPr>
+          <w:rFonts w:ascii="Georgia" w:hAnsi="Georgia"/>
+          <w:sz w:val="20"/>
+          <w:szCs w:val="20"/>
+        </w:rPr>
+        <w:t xml:space="preserve">readers of </w:t>
+      </w:r>
+      <w:r>
+        <w:rPr>
+          <w:rFonts w:ascii="Georgia" w:hAnsi="Georgia"/>
+          <w:sz w:val="20"/>
+          <w:szCs w:val="20"/>
+        </w:rPr>
+        <w:t>M</w:t>
+      </w:r>
+      <w:r>
+        <w:rPr>
+          <w:rFonts w:ascii="Georgia" w:hAnsi="Georgia"/>
+          <w:sz w:val="20"/>
+          <w:szCs w:val="20"/>
+        </w:rPr>
+        <w:t>elville</w:t>
+      </w:r>
+      <w:r>
+        <w:rPr>
+          <w:rFonts w:ascii="Georgia" w:hAnsi="Georgia"/>
+          <w:sz w:val="20"/>
+          <w:szCs w:val="20"/>
+        </w:rPr>
+        <w:t>, albeit with the substitution of a colon in place of the semicolon.</w:t>
       </w:r>
     </w:p>
   </w:footnote>
@@ -14482,31 +14775,25 @@
           <w:sz w:val="20"/>
           <w:szCs w:val="20"/>
         </w:rPr>
-        <w:t>Since</w:t>
-      </w:r>
-      <w:r>
-        <w:rPr>
-          <w:rFonts w:ascii="Georgia" w:hAnsi="Georgia"/>
-          <w:sz w:val="20"/>
-          <w:szCs w:val="20"/>
-        </w:rPr>
-        <w:t xml:space="preserve"> space and interactivity are often limiting factors in reading graphs such as these, more interactive web-browser accessible versions of each figure are included with thi</w:t>
-      </w:r>
-      <w:r>
-        <w:rPr>
-          <w:rFonts w:ascii="Georgia" w:hAnsi="Georgia"/>
-          <w:sz w:val="20"/>
-          <w:szCs w:val="20"/>
-        </w:rPr>
-        <w:t>s paper on its GitHub project</w:t>
-      </w:r>
-      <w:r>
-        <w:rPr>
-          <w:rFonts w:ascii="Georgia" w:hAnsi="Georgia"/>
-          <w:sz w:val="20"/>
-          <w:szCs w:val="20"/>
-        </w:rPr>
-        <w:t>. Direct links to each figure are offered in the Appendix.</w:t>
+        <w:t xml:space="preserve">“Extracts” is left out of </w:t>
+      </w:r>
+      <w:proofErr w:type="gramStart"/>
+      <w:r>
+        <w:rPr>
+          <w:rFonts w:ascii="Georgia" w:hAnsi="Georgia"/>
+          <w:sz w:val="20"/>
+          <w:szCs w:val="20"/>
+        </w:rPr>
+        <w:t>all of</w:t>
+      </w:r>
+      <w:proofErr w:type="gramEnd"/>
+      <w:r>
+        <w:rPr>
+          <w:rFonts w:ascii="Georgia" w:hAnsi="Georgia"/>
+          <w:sz w:val="20"/>
+          <w:szCs w:val="20"/>
+        </w:rPr>
+        <w:t xml:space="preserve"> the following analysis, as it is explicitly quotation from external sources and not Melville’s styled prose.</w:t>
       </w:r>
     </w:p>
   </w:footnote>
@@ -14516,6 +14803,8 @@
         <w:pStyle w:val="FootnoteText"/>
         <w:rPr>
           <w:rFonts w:ascii="Georgia" w:hAnsi="Georgia"/>
+          <w:sz w:val="20"/>
+          <w:szCs w:val="20"/>
         </w:rPr>
       </w:pPr>
       <w:r>
@@ -14533,11 +14822,45 @@
           <w:sz w:val="20"/>
           <w:szCs w:val="20"/>
         </w:rPr>
-        <w:t>To satisfy any curiosity,</w:t>
-      </w:r>
-      <w:r>
-        <w:rPr>
-          <w:rFonts w:ascii="Georgia" w:hAnsi="Georgia"/>
+        <w:t>Since</w:t>
+      </w:r>
+      <w:r>
+        <w:rPr>
+          <w:rFonts w:ascii="Georgia" w:hAnsi="Georgia"/>
+          <w:sz w:val="20"/>
+          <w:szCs w:val="20"/>
+        </w:rPr>
+        <w:t xml:space="preserve"> space and interactivity are often limiting factors in reading graphs such as these, more interactive web-browser accessible versions of each figure are included with thi</w:t>
+      </w:r>
+      <w:r>
+        <w:rPr>
+          <w:rFonts w:ascii="Georgia" w:hAnsi="Georgia"/>
+          <w:sz w:val="20"/>
+          <w:szCs w:val="20"/>
+        </w:rPr>
+        <w:t>s paper on its GitHub project</w:t>
+      </w:r>
+      <w:r>
+        <w:rPr>
+          <w:rFonts w:ascii="Georgia" w:hAnsi="Georgia"/>
+          <w:sz w:val="20"/>
+          <w:szCs w:val="20"/>
+        </w:rPr>
+        <w:t xml:space="preserve">. Direct links to </w:t>
+      </w:r>
+      <w:r>
+        <w:rPr>
+          <w:rFonts w:ascii="Georgia" w:hAnsi="Georgia"/>
+          <w:sz w:val="20"/>
+          <w:szCs w:val="20"/>
+        </w:rPr>
+        <w:t>the interactive HTML version</w:t>
+      </w:r>
+      <w:r>
+        <w:rPr>
+          <w:rFonts w:ascii="Georgia" w:hAnsi="Georgia"/>
+          <w:sz w:val="20"/>
+          <w:szCs w:val="20"/>
         </w:rPr>
         <w:t xml:space="preserve"> </w:t>
       </w:r>
@@ -14547,7 +14870,42 @@
           <w:sz w:val="20"/>
           <w:szCs w:val="20"/>
         </w:rPr>
-        <w:t xml:space="preserve">a list of these sections can be found in the Appendix. </w:t>
+        <w:t xml:space="preserve">of each </w:t>
+      </w:r>
+      <w:r>
+        <w:rPr>
+          <w:rFonts w:ascii="Georgia" w:hAnsi="Georgia"/>
+          <w:sz w:val="20"/>
+          <w:szCs w:val="20"/>
+        </w:rPr>
+        <w:t>figure</w:t>
+      </w:r>
+      <w:r>
+        <w:rPr>
+          <w:rFonts w:ascii="Georgia" w:hAnsi="Georgia"/>
+          <w:sz w:val="20"/>
+          <w:szCs w:val="20"/>
+        </w:rPr>
+        <w:t xml:space="preserve"> can be found here: </w:t>
+      </w:r>
+      <w:hyperlink r:id="rId2" w:history="1">
+        <w:r>
+          <w:rPr>
+            <w:rStyle w:val="Hyperlink"/>
+            <w:rFonts w:ascii="Georgia" w:hAnsi="Georgia"/>
+            <w:sz w:val="20"/>
+            <w:szCs w:val="20"/>
+          </w:rPr>
+          <w:t>https://github.com/jarmoza/hayfords_duplicates/tree/master/html_plots</w:t>
+        </w:r>
+      </w:hyperlink>
+      <w:r>
+        <w:rPr>
+          <w:rFonts w:ascii="Georgia" w:hAnsi="Georgia"/>
+          <w:sz w:val="20"/>
+          <w:szCs w:val="20"/>
+        </w:rPr>
+        <w:t>.</w:t>
       </w:r>
     </w:p>
   </w:footnote>
@@ -14557,8 +14915,6 @@
         <w:pStyle w:val="FootnoteText"/>
         <w:rPr>
           <w:rFonts w:ascii="Georgia" w:hAnsi="Georgia"/>
-          <w:sz w:val="20"/>
-          <w:szCs w:val="20"/>
         </w:rPr>
       </w:pPr>
       <w:r>
@@ -14576,31 +14932,21 @@
           <w:sz w:val="20"/>
           <w:szCs w:val="20"/>
         </w:rPr>
-        <w:t>My coun</w:t>
-      </w:r>
-      <w:r>
-        <w:rPr>
-          <w:rFonts w:ascii="Georgia" w:hAnsi="Georgia"/>
-          <w:sz w:val="20"/>
-          <w:szCs w:val="20"/>
-        </w:rPr>
-        <w:t xml:space="preserve">ts were </w:t>
-      </w:r>
-      <w:r>
-        <w:rPr>
-          <w:rFonts w:ascii="Georgia" w:hAnsi="Georgia"/>
-          <w:sz w:val="20"/>
-          <w:szCs w:val="20"/>
-        </w:rPr>
-        <w:t xml:space="preserve">211,352 </w:t>
-      </w:r>
-      <w:r>
-        <w:rPr>
-          <w:rFonts w:ascii="Georgia" w:hAnsi="Georgia"/>
-          <w:sz w:val="20"/>
-          <w:szCs w:val="20"/>
-        </w:rPr>
-        <w:t>total words and 19,800 unique ones. The discrepancies are likely accounted for in different ways of normalizing and counting variant spellings, contractions, hyphenated words, etc.</w:t>
+        <w:t>To satisfy any curiosity,</w:t>
+      </w:r>
+      <w:r>
+        <w:rPr>
+          <w:rFonts w:ascii="Georgia" w:hAnsi="Georgia"/>
+        </w:rPr>
+        <w:t xml:space="preserve"> </w:t>
+      </w:r>
+      <w:r>
+        <w:rPr>
+          <w:rFonts w:ascii="Georgia" w:hAnsi="Georgia"/>
+          <w:sz w:val="20"/>
+          <w:szCs w:val="20"/>
+        </w:rPr>
+        <w:t xml:space="preserve">a list of these sections can be found in the Appendix. </w:t>
       </w:r>
     </w:p>
   </w:footnote>
@@ -14610,6 +14956,59 @@
         <w:pStyle w:val="FootnoteText"/>
         <w:rPr>
           <w:rFonts w:ascii="Georgia" w:hAnsi="Georgia"/>
+          <w:sz w:val="20"/>
+          <w:szCs w:val="20"/>
+        </w:rPr>
+      </w:pPr>
+      <w:r>
+        <w:rPr>
+          <w:rStyle w:val="FootnoteReference"/>
+        </w:rPr>
+        <w:footnoteRef/>
+      </w:r>
+      <w:r>
+        <w:t xml:space="preserve"> </w:t>
+      </w:r>
+      <w:r>
+        <w:rPr>
+          <w:rFonts w:ascii="Georgia" w:hAnsi="Georgia"/>
+          <w:sz w:val="20"/>
+          <w:szCs w:val="20"/>
+        </w:rPr>
+        <w:t>My coun</w:t>
+      </w:r>
+      <w:r>
+        <w:rPr>
+          <w:rFonts w:ascii="Georgia" w:hAnsi="Georgia"/>
+          <w:sz w:val="20"/>
+          <w:szCs w:val="20"/>
+        </w:rPr>
+        <w:t xml:space="preserve">ts were </w:t>
+      </w:r>
+      <w:r>
+        <w:rPr>
+          <w:rFonts w:ascii="Georgia" w:hAnsi="Georgia"/>
+          <w:sz w:val="20"/>
+          <w:szCs w:val="20"/>
+        </w:rPr>
+        <w:t xml:space="preserve">211,352 </w:t>
+      </w:r>
+      <w:r>
+        <w:rPr>
+          <w:rFonts w:ascii="Georgia" w:hAnsi="Georgia"/>
+          <w:sz w:val="20"/>
+          <w:szCs w:val="20"/>
+        </w:rPr>
+        <w:t>total words and 19,800 unique ones. The discrepancies are likely accounted for in different ways of normalizing and counting variant spellings, contractions, hyphenated words, etc.</w:t>
+      </w:r>
+    </w:p>
+  </w:footnote>
+  <w:footnote w:id="7">
+    <w:p>
+      <w:pPr>
+        <w:pStyle w:val="FootnoteText"/>
+        <w:rPr>
+          <w:rFonts w:ascii="Georgia" w:hAnsi="Georgia"/>
         </w:rPr>
       </w:pPr>
       <w:r>
@@ -14677,23 +15076,13 @@
         </w:rPr>
         <w:t xml:space="preserve"> </w:t>
       </w:r>
-      <w:proofErr w:type="gramStart"/>
-      <w:r>
-        <w:rPr>
-          <w:rFonts w:ascii="Georgia" w:hAnsi="Georgia"/>
-          <w:sz w:val="20"/>
-          <w:szCs w:val="20"/>
-        </w:rPr>
-        <w:t>See</w:t>
-      </w:r>
-      <w:proofErr w:type="gramEnd"/>
-      <w:r>
-        <w:rPr>
-          <w:rFonts w:ascii="Georgia" w:hAnsi="Georgia"/>
-          <w:sz w:val="20"/>
-          <w:szCs w:val="20"/>
-        </w:rPr>
-        <w:t xml:space="preserve"> B</w:t>
+      <w:r>
+        <w:rPr>
+          <w:rFonts w:ascii="Georgia" w:hAnsi="Georgia"/>
+          <w:sz w:val="20"/>
+          <w:szCs w:val="20"/>
+        </w:rPr>
+        <w:t>See B</w:t>
       </w:r>
       <w:r>
         <w:rPr>
@@ -14749,7 +15138,7 @@
       </w:r>
     </w:p>
   </w:footnote>
-  <w:footnote w:id="7">
+  <w:footnote w:id="8">
     <w:p>
       <w:pPr>
         <w:pStyle w:val="FootnoteText"/>
@@ -14860,30 +15249,6 @@
           <w:szCs w:val="20"/>
         </w:rPr>
         <w:t>.</w:t>
-      </w:r>
-    </w:p>
-  </w:footnote>
-  <w:footnote w:id="8">
-    <w:p>
-      <w:pPr>
-        <w:pStyle w:val="FootnoteText"/>
-      </w:pPr>
-      <w:r>
-        <w:rPr>
-          <w:rStyle w:val="FootnoteReference"/>
-        </w:rPr>
-        <w:footnoteRef/>
-      </w:r>
-      <w:r>
-        <w:t xml:space="preserve"> </w:t>
-      </w:r>
-      <w:r>
-        <w:rPr>
-          <w:rFonts w:ascii="Georgia" w:hAnsi="Georgia"/>
-          <w:sz w:val="20"/>
-          <w:szCs w:val="20"/>
-        </w:rPr>
-        <w:t>Here is where Hayford admits his own premise conflates the possible roles of Peleg and Bulkington, and thus also the possibility of other unmentioned drafting stages.</w:t>
       </w:r>
     </w:p>
   </w:footnote>
@@ -14891,11 +15256,6 @@
     <w:p>
       <w:pPr>
         <w:pStyle w:val="FootnoteText"/>
-        <w:rPr>
-          <w:rFonts w:ascii="Georgia" w:hAnsi="Georgia"/>
-          <w:sz w:val="20"/>
-          <w:szCs w:val="20"/>
-        </w:rPr>
       </w:pPr>
       <w:r>
         <w:rPr>
@@ -14912,7 +15272,7 @@
           <w:sz w:val="20"/>
           <w:szCs w:val="20"/>
         </w:rPr>
-        <w:t>This is the case for style-detection via function-word usage in authorship attribution studies.</w:t>
+        <w:t>Here is where Hayford admits his own premise conflates the possible roles of Peleg and Bulkington, and thus also the possibility of other unmentioned drafting stages.</w:t>
       </w:r>
     </w:p>
   </w:footnote>
@@ -14941,15 +15301,7 @@
           <w:sz w:val="20"/>
           <w:szCs w:val="20"/>
         </w:rPr>
-        <w:t>This use of “spaCy” accounts</w:t>
-      </w:r>
-      <w:r>
-        <w:rPr>
-          <w:rFonts w:ascii="Georgia" w:hAnsi="Georgia"/>
-          <w:sz w:val="20"/>
-          <w:szCs w:val="20"/>
-        </w:rPr>
-        <w:t xml:space="preserve"> for proper nouns, punctuation, determinants, adjectives, nouns, adverbs, spaces, conjugations, verbs, participles, adpositions, numbers, pronouns, interjections, and symbolic characters. All remaining untaggable words are accounted for in a category, X.</w:t>
+        <w:t>This is the case for style-detection via function-word usage in authorship attribution studies.</w:t>
       </w:r>
     </w:p>
   </w:footnote>
@@ -14957,6 +15309,11 @@
     <w:p>
       <w:pPr>
         <w:pStyle w:val="FootnoteText"/>
+        <w:rPr>
+          <w:rFonts w:ascii="Georgia" w:hAnsi="Georgia"/>
+          <w:sz w:val="20"/>
+          <w:szCs w:val="20"/>
+        </w:rPr>
       </w:pPr>
       <w:r>
         <w:rPr>
@@ -14973,39 +15330,7 @@
           <w:sz w:val="20"/>
           <w:szCs w:val="20"/>
         </w:rPr>
-        <w:t xml:space="preserve">The following prose that explains the probabilistic matrix factorization modeling method has been taken and adapted from my previous exploration of the method used over Emily Dickinson’s fascicle manuscript books, “Model as Archive: Computational Perspectives on Emily Dickinson”. A copy of this writing can be found alongside the </w:t>
-      </w:r>
-      <w:r>
-        <w:rPr>
-          <w:rFonts w:ascii="Georgia" w:hAnsi="Georgia"/>
-          <w:sz w:val="20"/>
-          <w:szCs w:val="20"/>
-        </w:rPr>
-        <w:t>code</w:t>
-      </w:r>
-      <w:r>
-        <w:rPr>
-          <w:rFonts w:ascii="Georgia" w:hAnsi="Georgia"/>
-          <w:sz w:val="20"/>
-          <w:szCs w:val="20"/>
-        </w:rPr>
-        <w:t xml:space="preserve"> and writings for this project on </w:t>
-      </w:r>
-      <w:r>
-        <w:rPr>
-          <w:rFonts w:ascii="Georgia" w:hAnsi="Georgia"/>
-          <w:sz w:val="20"/>
-          <w:szCs w:val="20"/>
-        </w:rPr>
-        <w:t>GitHub</w:t>
-      </w:r>
-      <w:r>
-        <w:rPr>
-          <w:rFonts w:ascii="Georgia" w:hAnsi="Georgia"/>
-          <w:sz w:val="20"/>
-          <w:szCs w:val="20"/>
-        </w:rPr>
-        <w:t>.</w:t>
+        <w:t>This use of “spaCy” accounts for proper nouns, punctuation, determinants, adjectives, nouns, adverbs, spaces, conjugations, verbs, participles, adpositions, numbers, pronouns, interjections, and symbolic characters. All remaining untaggable words are accounted for in a category, X.</w:t>
       </w:r>
     </w:p>
   </w:footnote>
@@ -15029,7 +15354,39 @@
           <w:sz w:val="20"/>
           <w:szCs w:val="20"/>
         </w:rPr>
-        <w:t>Inferring missing values has been found to produce the unfortunate result of making computation of these problems increasingly difficult.</w:t>
+        <w:t xml:space="preserve">The following prose that explains the probabilistic matrix factorization modeling method has been taken and adapted from my previous exploration of the method used over Emily Dickinson’s fascicle manuscript books, “Model as Archive: Computational Perspectives on Emily Dickinson”. A copy of this writing can be found alongside the </w:t>
+      </w:r>
+      <w:r>
+        <w:rPr>
+          <w:rFonts w:ascii="Georgia" w:hAnsi="Georgia"/>
+          <w:sz w:val="20"/>
+          <w:szCs w:val="20"/>
+        </w:rPr>
+        <w:t>code</w:t>
+      </w:r>
+      <w:r>
+        <w:rPr>
+          <w:rFonts w:ascii="Georgia" w:hAnsi="Georgia"/>
+          <w:sz w:val="20"/>
+          <w:szCs w:val="20"/>
+        </w:rPr>
+        <w:t xml:space="preserve"> and writings for this project on </w:t>
+      </w:r>
+      <w:r>
+        <w:rPr>
+          <w:rFonts w:ascii="Georgia" w:hAnsi="Georgia"/>
+          <w:sz w:val="20"/>
+          <w:szCs w:val="20"/>
+        </w:rPr>
+        <w:t>GitHub</w:t>
+      </w:r>
+      <w:r>
+        <w:rPr>
+          <w:rFonts w:ascii="Georgia" w:hAnsi="Georgia"/>
+          <w:sz w:val="20"/>
+          <w:szCs w:val="20"/>
+        </w:rPr>
+        <w:t>.</w:t>
       </w:r>
     </w:p>
   </w:footnote>
@@ -15037,10 +15394,6 @@
     <w:p>
       <w:pPr>
         <w:pStyle w:val="FootnoteText"/>
-        <w:rPr>
-          <w:sz w:val="20"/>
-          <w:szCs w:val="20"/>
-        </w:rPr>
       </w:pPr>
       <w:r>
         <w:rPr>
@@ -15057,147 +15410,14 @@
           <w:sz w:val="20"/>
           <w:szCs w:val="20"/>
         </w:rPr>
-        <w:t xml:space="preserve">Acceptable coefficients of these matrices are determined after a factorization has been calculated by the minimization of a related, error-based objective function. In the case of the method used in this writing, </w:t>
-      </w:r>
-      <w:r>
-        <w:rPr>
-          <w:rFonts w:ascii="Georgia" w:hAnsi="Georgia"/>
-          <w:sz w:val="20"/>
-          <w:szCs w:val="20"/>
-        </w:rPr>
-        <w:t>“</w:t>
-      </w:r>
-      <w:r>
-        <w:rPr>
-          <w:rFonts w:ascii="Georgia" w:hAnsi="Georgia"/>
-          <w:sz w:val="20"/>
-          <w:szCs w:val="20"/>
-        </w:rPr>
-        <w:t>Probabilistic Matrix Factorization</w:t>
-      </w:r>
-      <w:r>
-        <w:rPr>
-          <w:rFonts w:ascii="Georgia" w:hAnsi="Georgia"/>
-          <w:sz w:val="20"/>
-          <w:szCs w:val="20"/>
-        </w:rPr>
-        <w:t>”</w:t>
-      </w:r>
-      <w:r>
-        <w:rPr>
-          <w:rFonts w:ascii="Georgia" w:hAnsi="Georgia"/>
-          <w:sz w:val="20"/>
-          <w:szCs w:val="20"/>
-        </w:rPr>
-        <w:t xml:space="preserve">, it is the minimization of an error-based objective function that is informed by prior statistical distributions representing the data and the two matrices resulting from factorization. The mathematics behind these methods is described in a separate paper, my “Part-of-Speech Profiling and Stylistic Textual Assessment Using Probabilistic Matrix Factorization” (listed in the bibliography and available </w:t>
-      </w:r>
-      <w:r>
-        <w:rPr>
-          <w:rFonts w:ascii="Georgia" w:hAnsi="Georgia"/>
-          <w:sz w:val="20"/>
-          <w:szCs w:val="20"/>
-        </w:rPr>
-        <w:t xml:space="preserve">in the “Hayford’s Duplicates” </w:t>
-      </w:r>
-      <w:r>
-        <w:rPr>
-          <w:rFonts w:ascii="Georgia" w:hAnsi="Georgia"/>
-          <w:sz w:val="20"/>
-          <w:szCs w:val="20"/>
-        </w:rPr>
-        <w:t>GitHub</w:t>
-      </w:r>
-      <w:r>
-        <w:rPr>
-          <w:rFonts w:ascii="Georgia" w:hAnsi="Georgia"/>
-          <w:sz w:val="20"/>
-          <w:szCs w:val="20"/>
-        </w:rPr>
-        <w:t xml:space="preserve"> project</w:t>
-      </w:r>
-      <w:r>
-        <w:rPr>
-          <w:rFonts w:ascii="Georgia" w:hAnsi="Georgia"/>
-          <w:sz w:val="20"/>
-          <w:szCs w:val="20"/>
-        </w:rPr>
-        <w:t xml:space="preserve">) </w:t>
-      </w:r>
-      <w:proofErr w:type="gramStart"/>
-      <w:r>
-        <w:rPr>
-          <w:rFonts w:ascii="Georgia" w:hAnsi="Georgia"/>
-          <w:sz w:val="20"/>
-          <w:szCs w:val="20"/>
-        </w:rPr>
-        <w:t>and also</w:t>
-      </w:r>
-      <w:proofErr w:type="gramEnd"/>
-      <w:r>
-        <w:rPr>
-          <w:rFonts w:ascii="Georgia" w:hAnsi="Georgia"/>
-          <w:sz w:val="20"/>
-          <w:szCs w:val="20"/>
-        </w:rPr>
-        <w:t xml:space="preserve"> in </w:t>
-      </w:r>
-      <w:proofErr w:type="spellStart"/>
-      <w:r>
-        <w:rPr>
-          <w:rFonts w:ascii="Georgia" w:hAnsi="Georgia"/>
-          <w:sz w:val="20"/>
-          <w:szCs w:val="20"/>
-        </w:rPr>
-        <w:t>Salakhutdinov</w:t>
-      </w:r>
-      <w:proofErr w:type="spellEnd"/>
-      <w:r>
-        <w:rPr>
-          <w:rFonts w:ascii="Georgia" w:hAnsi="Georgia"/>
-          <w:sz w:val="20"/>
-          <w:szCs w:val="20"/>
-        </w:rPr>
-        <w:t xml:space="preserve"> and </w:t>
-      </w:r>
-      <w:proofErr w:type="spellStart"/>
-      <w:r>
-        <w:rPr>
-          <w:rFonts w:ascii="Georgia" w:hAnsi="Georgia"/>
-          <w:sz w:val="20"/>
-          <w:szCs w:val="20"/>
-        </w:rPr>
-        <w:t>Mnih’s</w:t>
-      </w:r>
-      <w:proofErr w:type="spellEnd"/>
-      <w:r>
-        <w:rPr>
-          <w:rFonts w:ascii="Georgia" w:hAnsi="Georgia"/>
-          <w:sz w:val="20"/>
-          <w:szCs w:val="20"/>
-        </w:rPr>
-        <w:t xml:space="preserve"> </w:t>
-      </w:r>
-      <w:r>
-        <w:rPr>
-          <w:rFonts w:ascii="Georgia" w:hAnsi="Georgia"/>
-          <w:sz w:val="20"/>
-          <w:szCs w:val="20"/>
-        </w:rPr>
-        <w:t xml:space="preserve">article, </w:t>
-      </w:r>
-      <w:r>
-        <w:rPr>
-          <w:rFonts w:ascii="Georgia" w:hAnsi="Georgia"/>
-          <w:sz w:val="20"/>
-          <w:szCs w:val="20"/>
-        </w:rPr>
-        <w:t>“Probabilistic Matrix Factorization.”</w:t>
+        <w:t>Inferring missing values has been found to produce the unfortunate result of making computation of these problems increasingly difficult.</w:t>
       </w:r>
     </w:p>
   </w:footnote>
   <w:footnote w:id="14">
     <w:p>
       <w:pPr>
+        <w:pStyle w:val="FootnoteText"/>
         <w:rPr>
           <w:sz w:val="20"/>
           <w:szCs w:val="20"/>
@@ -15218,9 +15438,170 @@
           <w:sz w:val="20"/>
           <w:szCs w:val="20"/>
         </w:rPr>
+        <w:t xml:space="preserve">Acceptable coefficients of these matrices are determined after a factorization has been calculated by the minimization of a related, error-based objective function. In the case of the method used in this writing, </w:t>
+      </w:r>
+      <w:r>
+        <w:rPr>
+          <w:rFonts w:ascii="Georgia" w:hAnsi="Georgia"/>
+          <w:sz w:val="20"/>
+          <w:szCs w:val="20"/>
+        </w:rPr>
+        <w:t>“</w:t>
+      </w:r>
+      <w:r>
+        <w:rPr>
+          <w:rFonts w:ascii="Georgia" w:hAnsi="Georgia"/>
+          <w:sz w:val="20"/>
+          <w:szCs w:val="20"/>
+        </w:rPr>
+        <w:t>Probabilistic Matrix Factorization</w:t>
+      </w:r>
+      <w:r>
+        <w:rPr>
+          <w:rFonts w:ascii="Georgia" w:hAnsi="Georgia"/>
+          <w:sz w:val="20"/>
+          <w:szCs w:val="20"/>
+        </w:rPr>
+        <w:t>”</w:t>
+      </w:r>
+      <w:r>
+        <w:rPr>
+          <w:rFonts w:ascii="Georgia" w:hAnsi="Georgia"/>
+          <w:sz w:val="20"/>
+          <w:szCs w:val="20"/>
+        </w:rPr>
+        <w:t xml:space="preserve">, it is the minimization of an error-based objective function that is informed by prior statistical distributions representing the data and the two matrices resulting from factorization. The mathematics behind these methods is described in a separate paper, my “Part-of-Speech Profiling and Stylistic Textual Assessment Using Probabilistic Matrix Factorization” (listed in the bibliography and available </w:t>
+      </w:r>
+      <w:r>
+        <w:rPr>
+          <w:rFonts w:ascii="Georgia" w:hAnsi="Georgia"/>
+          <w:sz w:val="20"/>
+          <w:szCs w:val="20"/>
+        </w:rPr>
+        <w:t xml:space="preserve">in the “Hayford’s Duplicates” </w:t>
+      </w:r>
+      <w:r>
+        <w:rPr>
+          <w:rFonts w:ascii="Georgia" w:hAnsi="Georgia"/>
+          <w:sz w:val="20"/>
+          <w:szCs w:val="20"/>
+        </w:rPr>
+        <w:t>GitHub</w:t>
+      </w:r>
+      <w:r>
+        <w:rPr>
+          <w:rFonts w:ascii="Georgia" w:hAnsi="Georgia"/>
+          <w:sz w:val="20"/>
+          <w:szCs w:val="20"/>
+        </w:rPr>
+        <w:t xml:space="preserve"> project</w:t>
+      </w:r>
+      <w:r>
+        <w:rPr>
+          <w:rFonts w:ascii="Georgia" w:hAnsi="Georgia"/>
+          <w:sz w:val="20"/>
+          <w:szCs w:val="20"/>
+        </w:rPr>
+        <w:t xml:space="preserve">) </w:t>
+      </w:r>
+      <w:proofErr w:type="gramStart"/>
+      <w:r>
+        <w:rPr>
+          <w:rFonts w:ascii="Georgia" w:hAnsi="Georgia"/>
+          <w:sz w:val="20"/>
+          <w:szCs w:val="20"/>
+        </w:rPr>
+        <w:t>and also</w:t>
+      </w:r>
+      <w:proofErr w:type="gramEnd"/>
+      <w:r>
+        <w:rPr>
+          <w:rFonts w:ascii="Georgia" w:hAnsi="Georgia"/>
+          <w:sz w:val="20"/>
+          <w:szCs w:val="20"/>
+        </w:rPr>
+        <w:t xml:space="preserve"> in </w:t>
+      </w:r>
+      <w:proofErr w:type="spellStart"/>
+      <w:r>
+        <w:rPr>
+          <w:rFonts w:ascii="Georgia" w:hAnsi="Georgia"/>
+          <w:sz w:val="20"/>
+          <w:szCs w:val="20"/>
+        </w:rPr>
+        <w:t>Salakhutdinov</w:t>
+      </w:r>
+      <w:proofErr w:type="spellEnd"/>
+      <w:r>
+        <w:rPr>
+          <w:rFonts w:ascii="Georgia" w:hAnsi="Georgia"/>
+          <w:sz w:val="20"/>
+          <w:szCs w:val="20"/>
+        </w:rPr>
+        <w:t xml:space="preserve"> and </w:t>
+      </w:r>
+      <w:proofErr w:type="spellStart"/>
+      <w:r>
+        <w:rPr>
+          <w:rFonts w:ascii="Georgia" w:hAnsi="Georgia"/>
+          <w:sz w:val="20"/>
+          <w:szCs w:val="20"/>
+        </w:rPr>
+        <w:t>Mnih’s</w:t>
+      </w:r>
+      <w:proofErr w:type="spellEnd"/>
+      <w:r>
+        <w:rPr>
+          <w:rFonts w:ascii="Georgia" w:hAnsi="Georgia"/>
+          <w:sz w:val="20"/>
+          <w:szCs w:val="20"/>
+        </w:rPr>
+        <w:t xml:space="preserve"> </w:t>
+      </w:r>
+      <w:r>
+        <w:rPr>
+          <w:rFonts w:ascii="Georgia" w:hAnsi="Georgia"/>
+          <w:sz w:val="20"/>
+          <w:szCs w:val="20"/>
+        </w:rPr>
+        <w:t xml:space="preserve">article, </w:t>
+      </w:r>
+      <w:r>
+        <w:rPr>
+          <w:rFonts w:ascii="Georgia" w:hAnsi="Georgia"/>
+          <w:sz w:val="20"/>
+          <w:szCs w:val="20"/>
+        </w:rPr>
+        <w:t>“Probabilistic Matrix Factorization.”</w:t>
+      </w:r>
+    </w:p>
+  </w:footnote>
+  <w:footnote w:id="15">
+    <w:p>
+      <w:pPr>
+        <w:rPr>
+          <w:sz w:val="20"/>
+          <w:szCs w:val="20"/>
+        </w:rPr>
+      </w:pPr>
+      <w:r>
+        <w:rPr>
+          <w:rStyle w:val="FootnoteReference"/>
+        </w:rPr>
+        <w:footnoteRef/>
+      </w:r>
+      <w:r>
+        <w:t xml:space="preserve"> </w:t>
+      </w:r>
+      <w:r>
+        <w:rPr>
+          <w:rFonts w:ascii="Georgia" w:hAnsi="Georgia"/>
+          <w:sz w:val="20"/>
+          <w:szCs w:val="20"/>
+        </w:rPr>
         <w:t xml:space="preserve">This is the metaphor employed by a set of researchers using the matrix factorization code library, “Nimfa,” used for the PMF results below. See bibliography and </w:t>
       </w:r>
-      <w:hyperlink r:id="rId1" w:history="1">
+      <w:hyperlink r:id="rId3" w:history="1">
         <w:r>
           <w:rPr>
             <w:rStyle w:val="Hyperlink"/>
@@ -15241,7 +15622,7 @@
       </w:r>
     </w:p>
   </w:footnote>
-  <w:footnote w:id="15">
+  <w:footnote w:id="16">
     <w:p>
       <w:pPr>
         <w:pStyle w:val="FootnoteText"/>
@@ -15389,7 +15770,7 @@
       </w:r>
     </w:p>
   </w:footnote>
-  <w:footnote w:id="16">
+  <w:footnote w:id="17">
     <w:p>
       <w:pPr>
         <w:pStyle w:val="FootnoteText"/>
@@ -15538,7 +15919,7 @@
         <w:rStyle w:val="PageNumber"/>
         <w:noProof/>
       </w:rPr>
-      <w:t>30</w:t>
+      <w:t>34</w:t>
     </w:r>
     <w:r>
       <w:rPr>
@@ -16623,6 +17004,7 @@
   <w:style w:type="character" w:default="1" w:styleId="DefaultParagraphFont">
     <w:name w:val="Default Paragraph Font"/>
     <w:uiPriority w:val="1"/>
+    <w:semiHidden/>
     <w:unhideWhenUsed/>
   </w:style>
   <w:style w:type="table" w:default="1" w:styleId="TableNormal">
@@ -17024,7 +17406,7 @@
 </file>
 
 <file path=customXml/itemProps1.xml><?xml version="1.0" encoding="utf-8"?>
-<ds:datastoreItem xmlns:ds="http://schemas.openxmlformats.org/officeDocument/2006/customXml" ds:itemID="{444868D6-0B1F-9147-9429-7817A4BBEE51}">
+<ds:datastoreItem xmlns:ds="http://schemas.openxmlformats.org/officeDocument/2006/customXml" ds:itemID="{7515BE4C-369F-224B-965E-FE020A6F7851}">
   <ds:schemaRefs>
     <ds:schemaRef ds:uri="http://schemas.openxmlformats.org/officeDocument/2006/bibliography"/>
   </ds:schemaRefs>

</xml_diff>